<commit_message>
Given new colors and themes for the project and some minor bug fixes
</commit_message>
<xml_diff>
--- a/Sprint info.docx
+++ b/Sprint info.docx
@@ -1903,6 +1903,204 @@
         </w:rPr>
         <w:t>Prepare the app for release on the Google Play Store by setting up release builds and signing.</w:t>
       </w:r>
+    </w:p>
+    <w:p>
+      <w:pPr>
+        <w:pStyle w:val="ListParagraph"/>
+        <w:numPr>
+          <w:ilvl w:val="0"/>
+          <w:numId w:val="4"/>
+        </w:numPr>
+        <w:spacing w:before="100" w:beforeAutospacing="1" w:after="100" w:afterAutospacing="1" w:line="240" w:lineRule="auto"/>
+        <w:rPr>
+          <w:rFonts w:ascii="Times New Roman" w:eastAsia="Times New Roman" w:hAnsi="Times New Roman" w:cs="Times New Roman"/>
+          <w:sz w:val="24"/>
+          <w:szCs w:val="24"/>
+          <w:lang w:eastAsia="en-IN"/>
+        </w:rPr>
+      </w:pPr>
+      <w:r>
+        <w:rPr>
+          <w:rFonts w:ascii="Times New Roman" w:eastAsia="Times New Roman" w:hAnsi="Times New Roman" w:cs="Times New Roman"/>
+          <w:b/>
+          <w:bCs/>
+          <w:sz w:val="24"/>
+          <w:szCs w:val="24"/>
+          <w:lang w:eastAsia="en-IN"/>
+        </w:rPr>
+        <w:t>DETAILS:</w:t>
+      </w:r>
+    </w:p>
+    <w:p>
+      <w:pPr>
+        <w:pStyle w:val="Heading3"/>
+      </w:pPr>
+      <w:r>
+        <w:t>1. Visual Polish and Interactivity</w:t>
+      </w:r>
+    </w:p>
+    <w:p>
+      <w:pPr>
+        <w:pStyle w:val="NormalWeb"/>
+      </w:pPr>
+      <w:r>
+        <w:t>The app is currently very functional, but we can make it more visually appealing and responsive.</w:t>
+      </w:r>
+    </w:p>
+    <w:p>
+      <w:pPr>
+        <w:pStyle w:val="NormalWeb"/>
+        <w:numPr>
+          <w:ilvl w:val="0"/>
+          <w:numId w:val="5"/>
+        </w:numPr>
+      </w:pPr>
+      <w:r>
+        <w:rPr>
+          <w:b/>
+          <w:bCs/>
+        </w:rPr>
+        <w:lastRenderedPageBreak/>
+        <w:t>Implement UI Animations:</w:t>
+      </w:r>
+      <w:r>
+        <w:t xml:space="preserve"> Add subtle animations to make the user interface feel more alive. For example, a fade-in or slide-in animation when a new fragment loads, or a slight scale effect on buttons when they are tapped. The </w:t>
+      </w:r>
+      <w:proofErr w:type="spellStart"/>
+      <w:r>
+        <w:rPr>
+          <w:rStyle w:val="HTMLCode"/>
+        </w:rPr>
+        <w:t>TimetableListFragment</w:t>
+      </w:r>
+      <w:proofErr w:type="spellEnd"/>
+      <w:r>
+        <w:t xml:space="preserve"> layout has a </w:t>
+      </w:r>
+      <w:proofErr w:type="spellStart"/>
+      <w:r>
+        <w:rPr>
+          <w:rStyle w:val="HTMLCode"/>
+        </w:rPr>
+        <w:t>RecyclerView</w:t>
+      </w:r>
+      <w:proofErr w:type="spellEnd"/>
+      <w:r>
+        <w:t xml:space="preserve"> that could benefit from animations for adding or removing items.</w:t>
+      </w:r>
+    </w:p>
+    <w:p>
+      <w:pPr>
+        <w:pStyle w:val="NormalWeb"/>
+        <w:numPr>
+          <w:ilvl w:val="0"/>
+          <w:numId w:val="5"/>
+        </w:numPr>
+      </w:pPr>
+      <w:r>
+        <w:rPr>
+          <w:b/>
+          <w:bCs/>
+        </w:rPr>
+        <w:t xml:space="preserve">Refine the </w:t>
+      </w:r>
+      <w:proofErr w:type="spellStart"/>
+      <w:r>
+        <w:rPr>
+          <w:b/>
+          <w:bCs/>
+        </w:rPr>
+        <w:t>Color</w:t>
+      </w:r>
+      <w:proofErr w:type="spellEnd"/>
+      <w:r>
+        <w:rPr>
+          <w:b/>
+          <w:bCs/>
+        </w:rPr>
+        <w:t xml:space="preserve"> Palette:</w:t>
+      </w:r>
+      <w:r>
+        <w:t xml:space="preserve"> The current design uses standard Material Components </w:t>
+      </w:r>
+      <w:proofErr w:type="spellStart"/>
+      <w:r>
+        <w:t>colors</w:t>
+      </w:r>
+      <w:proofErr w:type="spellEnd"/>
+      <w:r>
+        <w:t xml:space="preserve">. We can update your </w:t>
+      </w:r>
+      <w:r>
+        <w:rPr>
+          <w:rStyle w:val="HTMLCode"/>
+        </w:rPr>
+        <w:t>colors.xml</w:t>
+      </w:r>
+      <w:r>
+        <w:t xml:space="preserve"> and </w:t>
+      </w:r>
+      <w:r>
+        <w:rPr>
+          <w:rStyle w:val="HTMLCode"/>
+        </w:rPr>
+        <w:t>themes.xml</w:t>
+      </w:r>
+      <w:r>
+        <w:t xml:space="preserve"> to use a custom </w:t>
+      </w:r>
+      <w:proofErr w:type="spellStart"/>
+      <w:r>
+        <w:t>color</w:t>
+      </w:r>
+      <w:proofErr w:type="spellEnd"/>
+      <w:r>
+        <w:t xml:space="preserve"> palette that is both visually appealing and unique to your app's brand.</w:t>
+      </w:r>
+    </w:p>
+    <w:p>
+      <w:pPr>
+        <w:pStyle w:val="NormalWeb"/>
+        <w:numPr>
+          <w:ilvl w:val="0"/>
+          <w:numId w:val="5"/>
+        </w:numPr>
+      </w:pPr>
+      <w:r>
+        <w:rPr>
+          <w:b/>
+          <w:bCs/>
+        </w:rPr>
+        <w:t>Improve List Item Design:</w:t>
+      </w:r>
+      <w:r>
+        <w:t xml:space="preserve"> The </w:t>
+      </w:r>
+      <w:r>
+        <w:rPr>
+          <w:rStyle w:val="HTMLCode"/>
+        </w:rPr>
+        <w:t>timetable_entry_item.xml</w:t>
+      </w:r>
+      <w:r>
+        <w:t xml:space="preserve"> can be enhanced with more modern design elements. Adding rounded corners, shadows, and clear visual separation between items will make the timetable easier to read at a glance.</w:t>
+      </w:r>
+    </w:p>
+    <w:p>
+      <w:pPr>
+        <w:pStyle w:val="ListParagraph"/>
+        <w:numPr>
+          <w:ilvl w:val="2"/>
+          <w:numId w:val="4"/>
+        </w:numPr>
+        <w:spacing w:before="100" w:beforeAutospacing="1" w:after="100" w:afterAutospacing="1" w:line="240" w:lineRule="auto"/>
+        <w:rPr>
+          <w:rFonts w:ascii="Times New Roman" w:eastAsia="Times New Roman" w:hAnsi="Times New Roman" w:cs="Times New Roman"/>
+          <w:sz w:val="24"/>
+          <w:szCs w:val="24"/>
+          <w:lang w:eastAsia="en-IN"/>
+        </w:rPr>
+      </w:pPr>
     </w:p>
     <w:p/>
     <w:sectPr>
@@ -1953,7 +2151,7 @@
         <w:sz w:val="20"/>
       </w:rPr>
     </w:lvl>
-    <w:lvl w:ilvl="2" w:tentative="1">
+    <w:lvl w:ilvl="2">
       <w:start w:val="1"/>
       <w:numFmt w:val="bullet"/>
       <w:lvlText w:val=""/>
@@ -2385,6 +2583,155 @@
       </w:rPr>
     </w:lvl>
     <w:lvl w:ilvl="1">
+      <w:start w:val="1"/>
+      <w:numFmt w:val="bullet"/>
+      <w:lvlText w:val="o"/>
+      <w:lvlJc w:val="left"/>
+      <w:pPr>
+        <w:tabs>
+          <w:tab w:val="num" w:pos="1440"/>
+        </w:tabs>
+        <w:ind w:left="1440" w:hanging="360"/>
+      </w:pPr>
+      <w:rPr>
+        <w:rFonts w:ascii="Courier New" w:hAnsi="Courier New" w:hint="default"/>
+        <w:sz w:val="20"/>
+      </w:rPr>
+    </w:lvl>
+    <w:lvl w:ilvl="2" w:tentative="1">
+      <w:start w:val="1"/>
+      <w:numFmt w:val="bullet"/>
+      <w:lvlText w:val=""/>
+      <w:lvlJc w:val="left"/>
+      <w:pPr>
+        <w:tabs>
+          <w:tab w:val="num" w:pos="2160"/>
+        </w:tabs>
+        <w:ind w:left="2160" w:hanging="360"/>
+      </w:pPr>
+      <w:rPr>
+        <w:rFonts w:ascii="Wingdings" w:hAnsi="Wingdings" w:hint="default"/>
+        <w:sz w:val="20"/>
+      </w:rPr>
+    </w:lvl>
+    <w:lvl w:ilvl="3" w:tentative="1">
+      <w:start w:val="1"/>
+      <w:numFmt w:val="bullet"/>
+      <w:lvlText w:val=""/>
+      <w:lvlJc w:val="left"/>
+      <w:pPr>
+        <w:tabs>
+          <w:tab w:val="num" w:pos="2880"/>
+        </w:tabs>
+        <w:ind w:left="2880" w:hanging="360"/>
+      </w:pPr>
+      <w:rPr>
+        <w:rFonts w:ascii="Wingdings" w:hAnsi="Wingdings" w:hint="default"/>
+        <w:sz w:val="20"/>
+      </w:rPr>
+    </w:lvl>
+    <w:lvl w:ilvl="4" w:tentative="1">
+      <w:start w:val="1"/>
+      <w:numFmt w:val="bullet"/>
+      <w:lvlText w:val=""/>
+      <w:lvlJc w:val="left"/>
+      <w:pPr>
+        <w:tabs>
+          <w:tab w:val="num" w:pos="3600"/>
+        </w:tabs>
+        <w:ind w:left="3600" w:hanging="360"/>
+      </w:pPr>
+      <w:rPr>
+        <w:rFonts w:ascii="Wingdings" w:hAnsi="Wingdings" w:hint="default"/>
+        <w:sz w:val="20"/>
+      </w:rPr>
+    </w:lvl>
+    <w:lvl w:ilvl="5" w:tentative="1">
+      <w:start w:val="1"/>
+      <w:numFmt w:val="bullet"/>
+      <w:lvlText w:val=""/>
+      <w:lvlJc w:val="left"/>
+      <w:pPr>
+        <w:tabs>
+          <w:tab w:val="num" w:pos="4320"/>
+        </w:tabs>
+        <w:ind w:left="4320" w:hanging="360"/>
+      </w:pPr>
+      <w:rPr>
+        <w:rFonts w:ascii="Wingdings" w:hAnsi="Wingdings" w:hint="default"/>
+        <w:sz w:val="20"/>
+      </w:rPr>
+    </w:lvl>
+    <w:lvl w:ilvl="6" w:tentative="1">
+      <w:start w:val="1"/>
+      <w:numFmt w:val="bullet"/>
+      <w:lvlText w:val=""/>
+      <w:lvlJc w:val="left"/>
+      <w:pPr>
+        <w:tabs>
+          <w:tab w:val="num" w:pos="5040"/>
+        </w:tabs>
+        <w:ind w:left="5040" w:hanging="360"/>
+      </w:pPr>
+      <w:rPr>
+        <w:rFonts w:ascii="Wingdings" w:hAnsi="Wingdings" w:hint="default"/>
+        <w:sz w:val="20"/>
+      </w:rPr>
+    </w:lvl>
+    <w:lvl w:ilvl="7" w:tentative="1">
+      <w:start w:val="1"/>
+      <w:numFmt w:val="bullet"/>
+      <w:lvlText w:val=""/>
+      <w:lvlJc w:val="left"/>
+      <w:pPr>
+        <w:tabs>
+          <w:tab w:val="num" w:pos="5760"/>
+        </w:tabs>
+        <w:ind w:left="5760" w:hanging="360"/>
+      </w:pPr>
+      <w:rPr>
+        <w:rFonts w:ascii="Wingdings" w:hAnsi="Wingdings" w:hint="default"/>
+        <w:sz w:val="20"/>
+      </w:rPr>
+    </w:lvl>
+    <w:lvl w:ilvl="8" w:tentative="1">
+      <w:start w:val="1"/>
+      <w:numFmt w:val="bullet"/>
+      <w:lvlText w:val=""/>
+      <w:lvlJc w:val="left"/>
+      <w:pPr>
+        <w:tabs>
+          <w:tab w:val="num" w:pos="6480"/>
+        </w:tabs>
+        <w:ind w:left="6480" w:hanging="360"/>
+      </w:pPr>
+      <w:rPr>
+        <w:rFonts w:ascii="Wingdings" w:hAnsi="Wingdings" w:hint="default"/>
+        <w:sz w:val="20"/>
+      </w:rPr>
+    </w:lvl>
+  </w:abstractNum>
+  <w:abstractNum w:abstractNumId="4" w15:restartNumberingAfterBreak="0">
+    <w:nsid w:val="76266F0E"/>
+    <w:multiLevelType w:val="multilevel"/>
+    <w:tmpl w:val="9F3E75EC"/>
+    <w:lvl w:ilvl="0">
+      <w:start w:val="1"/>
+      <w:numFmt w:val="bullet"/>
+      <w:lvlText w:val=""/>
+      <w:lvlJc w:val="left"/>
+      <w:pPr>
+        <w:tabs>
+          <w:tab w:val="num" w:pos="720"/>
+        </w:tabs>
+        <w:ind w:left="720" w:hanging="360"/>
+      </w:pPr>
+      <w:rPr>
+        <w:rFonts w:ascii="Symbol" w:hAnsi="Symbol" w:hint="default"/>
+        <w:sz w:val="20"/>
+      </w:rPr>
+    </w:lvl>
+    <w:lvl w:ilvl="1" w:tentative="1">
       <w:start w:val="1"/>
       <w:numFmt w:val="bullet"/>
       <w:lvlText w:val="o"/>
@@ -2524,6 +2871,9 @@
   </w:num>
   <w:num w:numId="4">
     <w:abstractNumId w:val="0"/>
+  </w:num>
+  <w:num w:numId="5">
+    <w:abstractNumId w:val="4"/>
   </w:num>
 </w:numbering>
 </file>
@@ -2651,6 +3001,7 @@
     <w:lsdException w:name="HTML Sample" w:semiHidden="1" w:unhideWhenUsed="1"/>
     <w:lsdException w:name="HTML Typewriter" w:semiHidden="1" w:unhideWhenUsed="1"/>
     <w:lsdException w:name="HTML Variable" w:semiHidden="1" w:unhideWhenUsed="1"/>
+    <w:lsdException w:name="Normal Table" w:semiHidden="1" w:unhideWhenUsed="1"/>
     <w:lsdException w:name="annotation subject" w:semiHidden="1" w:unhideWhenUsed="1"/>
     <w:lsdException w:name="No List" w:semiHidden="1" w:unhideWhenUsed="1"/>
     <w:lsdException w:name="Outline List 1" w:semiHidden="1" w:unhideWhenUsed="1"/>
@@ -2697,8 +3048,10 @@
     <w:lsdException w:name="Table Subtle 2" w:semiHidden="1" w:unhideWhenUsed="1"/>
     <w:lsdException w:name="Table Web 1" w:semiHidden="1" w:unhideWhenUsed="1"/>
     <w:lsdException w:name="Table Web 2" w:semiHidden="1" w:unhideWhenUsed="1"/>
+    <w:lsdException w:name="Table Web 3" w:semiHidden="1" w:unhideWhenUsed="1"/>
     <w:lsdException w:name="Balloon Text" w:semiHidden="1" w:unhideWhenUsed="1"/>
     <w:lsdException w:name="Table Grid" w:uiPriority="39"/>
+    <w:lsdException w:name="Table Theme" w:semiHidden="1" w:unhideWhenUsed="1"/>
     <w:lsdException w:name="Placeholder Text" w:semiHidden="1"/>
     <w:lsdException w:name="No Spacing" w:uiPriority="1" w:qFormat="1"/>
     <w:lsdException w:name="Light Shading" w:uiPriority="60"/>
@@ -3016,6 +3369,17 @@
       <w:szCs w:val="20"/>
     </w:rPr>
   </w:style>
+  <w:style w:type="paragraph" w:styleId="ListParagraph">
+    <w:name w:val="List Paragraph"/>
+    <w:basedOn w:val="Normal"/>
+    <w:uiPriority w:val="34"/>
+    <w:qFormat/>
+    <w:rsid w:val="00827D52"/>
+    <w:pPr>
+      <w:ind w:left="720"/>
+      <w:contextualSpacing/>
+    </w:pPr>
+  </w:style>
 </w:styles>
 </file>
 

</xml_diff>

<commit_message>
minor updates in sprint
</commit_message>
<xml_diff>
--- a/Sprint info.docx
+++ b/Sprint info.docx
@@ -179,27 +179,7 @@
           <w:szCs w:val="24"/>
           <w:lang w:eastAsia="en-IN"/>
         </w:rPr>
-        <w:t xml:space="preserve">Set up the Android Studio project with the correct dependencies for Room Database and </w:t>
-      </w:r>
-      <w:proofErr w:type="spellStart"/>
-      <w:r>
-        <w:rPr>
-          <w:rFonts w:ascii="Times New Roman" w:eastAsia="Times New Roman" w:hAnsi="Times New Roman" w:cs="Times New Roman"/>
-          <w:sz w:val="24"/>
-          <w:szCs w:val="24"/>
-          <w:lang w:eastAsia="en-IN"/>
-        </w:rPr>
-        <w:t>LiveData</w:t>
-      </w:r>
-      <w:proofErr w:type="spellEnd"/>
-      <w:r>
-        <w:rPr>
-          <w:rFonts w:ascii="Times New Roman" w:eastAsia="Times New Roman" w:hAnsi="Times New Roman" w:cs="Times New Roman"/>
-          <w:sz w:val="24"/>
-          <w:szCs w:val="24"/>
-          <w:lang w:eastAsia="en-IN"/>
-        </w:rPr>
-        <w:t>.</w:t>
+        <w:t>Set up the Android Studio project with the correct dependencies for Room Database and LiveData.</w:t>
       </w:r>
     </w:p>
     <w:p>
@@ -225,7 +205,6 @@
         </w:rPr>
         <w:t xml:space="preserve">Define the </w:t>
       </w:r>
-      <w:proofErr w:type="spellStart"/>
       <w:r>
         <w:rPr>
           <w:rFonts w:ascii="Courier New" w:eastAsia="Times New Roman" w:hAnsi="Courier New" w:cs="Courier New"/>
@@ -235,7 +214,6 @@
         </w:rPr>
         <w:t>TimetableEntry</w:t>
       </w:r>
-      <w:proofErr w:type="spellEnd"/>
       <w:r>
         <w:rPr>
           <w:rFonts w:ascii="Times New Roman" w:eastAsia="Times New Roman" w:hAnsi="Times New Roman" w:cs="Times New Roman"/>
@@ -269,7 +247,6 @@
         </w:rPr>
         <w:t xml:space="preserve">Create the </w:t>
       </w:r>
-      <w:proofErr w:type="spellStart"/>
       <w:r>
         <w:rPr>
           <w:rFonts w:ascii="Courier New" w:eastAsia="Times New Roman" w:hAnsi="Courier New" w:cs="Courier New"/>
@@ -279,7 +256,6 @@
         </w:rPr>
         <w:t>TimetableDao</w:t>
       </w:r>
-      <w:proofErr w:type="spellEnd"/>
       <w:r>
         <w:rPr>
           <w:rFonts w:ascii="Times New Roman" w:eastAsia="Times New Roman" w:hAnsi="Times New Roman" w:cs="Times New Roman"/>
@@ -313,7 +289,6 @@
         </w:rPr>
         <w:t xml:space="preserve">Implement the </w:t>
       </w:r>
-      <w:proofErr w:type="spellStart"/>
       <w:r>
         <w:rPr>
           <w:rFonts w:ascii="Courier New" w:eastAsia="Times New Roman" w:hAnsi="Courier New" w:cs="Courier New"/>
@@ -323,7 +298,6 @@
         </w:rPr>
         <w:t>TimetableDatabase</w:t>
       </w:r>
-      <w:proofErr w:type="spellEnd"/>
       <w:r>
         <w:rPr>
           <w:rFonts w:ascii="Times New Roman" w:eastAsia="Times New Roman" w:hAnsi="Times New Roman" w:cs="Times New Roman"/>
@@ -375,7 +349,6 @@
         </w:rPr>
         <w:t xml:space="preserve"> layout with a </w:t>
       </w:r>
-      <w:proofErr w:type="spellStart"/>
       <w:r>
         <w:rPr>
           <w:rFonts w:ascii="Courier New" w:eastAsia="Times New Roman" w:hAnsi="Courier New" w:cs="Courier New"/>
@@ -385,7 +358,6 @@
         </w:rPr>
         <w:t>TabLayout</w:t>
       </w:r>
-      <w:proofErr w:type="spellEnd"/>
       <w:r>
         <w:rPr>
           <w:rFonts w:ascii="Times New Roman" w:eastAsia="Times New Roman" w:hAnsi="Times New Roman" w:cs="Times New Roman"/>
@@ -395,7 +367,6 @@
         </w:rPr>
         <w:t xml:space="preserve"> for days of the week and a </w:t>
       </w:r>
-      <w:proofErr w:type="spellStart"/>
       <w:r>
         <w:rPr>
           <w:rFonts w:ascii="Courier New" w:eastAsia="Times New Roman" w:hAnsi="Courier New" w:cs="Courier New"/>
@@ -405,7 +376,6 @@
         </w:rPr>
         <w:t>RecyclerView</w:t>
       </w:r>
-      <w:proofErr w:type="spellEnd"/>
       <w:r>
         <w:rPr>
           <w:rFonts w:ascii="Times New Roman" w:eastAsia="Times New Roman" w:hAnsi="Times New Roman" w:cs="Times New Roman"/>
@@ -505,7 +475,6 @@
         </w:rPr>
         <w:t xml:space="preserve">Implement the </w:t>
       </w:r>
-      <w:proofErr w:type="spellStart"/>
       <w:r>
         <w:rPr>
           <w:rFonts w:ascii="Courier New" w:eastAsia="Times New Roman" w:hAnsi="Courier New" w:cs="Courier New"/>
@@ -515,35 +484,14 @@
         </w:rPr>
         <w:t>TimetableRepository</w:t>
       </w:r>
-      <w:proofErr w:type="spellEnd"/>
-      <w:r>
-        <w:rPr>
-          <w:rFonts w:ascii="Times New Roman" w:eastAsia="Times New Roman" w:hAnsi="Times New Roman" w:cs="Times New Roman"/>
-          <w:sz w:val="24"/>
-          <w:szCs w:val="24"/>
-          <w:lang w:eastAsia="en-IN"/>
-        </w:rPr>
-        <w:t xml:space="preserve"> to provide data to the </w:t>
-      </w:r>
-      <w:proofErr w:type="spellStart"/>
-      <w:r>
-        <w:rPr>
-          <w:rFonts w:ascii="Times New Roman" w:eastAsia="Times New Roman" w:hAnsi="Times New Roman" w:cs="Times New Roman"/>
-          <w:sz w:val="24"/>
-          <w:szCs w:val="24"/>
-          <w:lang w:eastAsia="en-IN"/>
-        </w:rPr>
-        <w:t>ViewModel</w:t>
-      </w:r>
-      <w:proofErr w:type="spellEnd"/>
-      <w:r>
-        <w:rPr>
-          <w:rFonts w:ascii="Times New Roman" w:eastAsia="Times New Roman" w:hAnsi="Times New Roman" w:cs="Times New Roman"/>
-          <w:sz w:val="24"/>
-          <w:szCs w:val="24"/>
-          <w:lang w:eastAsia="en-IN"/>
-        </w:rPr>
-        <w:t>.</w:t>
+      <w:r>
+        <w:rPr>
+          <w:rFonts w:ascii="Times New Roman" w:eastAsia="Times New Roman" w:hAnsi="Times New Roman" w:cs="Times New Roman"/>
+          <w:sz w:val="24"/>
+          <w:szCs w:val="24"/>
+          <w:lang w:eastAsia="en-IN"/>
+        </w:rPr>
+        <w:t xml:space="preserve"> to provide data to the ViewModel.</w:t>
       </w:r>
     </w:p>
     <w:p>
@@ -569,7 +517,6 @@
         </w:rPr>
         <w:t xml:space="preserve">Create the </w:t>
       </w:r>
-      <w:proofErr w:type="spellStart"/>
       <w:r>
         <w:rPr>
           <w:rFonts w:ascii="Courier New" w:eastAsia="Times New Roman" w:hAnsi="Courier New" w:cs="Courier New"/>
@@ -579,7 +526,6 @@
         </w:rPr>
         <w:t>TimetableViewModel</w:t>
       </w:r>
-      <w:proofErr w:type="spellEnd"/>
       <w:r>
         <w:rPr>
           <w:rFonts w:ascii="Times New Roman" w:eastAsia="Times New Roman" w:hAnsi="Times New Roman" w:cs="Times New Roman"/>
@@ -903,27 +849,7 @@
           <w:szCs w:val="24"/>
           <w:lang w:eastAsia="en-IN"/>
         </w:rPr>
-        <w:t xml:space="preserve">Add the necessary Java code in the </w:t>
-      </w:r>
-      <w:proofErr w:type="spellStart"/>
-      <w:r>
-        <w:rPr>
-          <w:rFonts w:ascii="Times New Roman" w:eastAsia="Times New Roman" w:hAnsi="Times New Roman" w:cs="Times New Roman"/>
-          <w:sz w:val="24"/>
-          <w:szCs w:val="24"/>
-          <w:lang w:eastAsia="en-IN"/>
-        </w:rPr>
-        <w:t>ViewModel</w:t>
-      </w:r>
-      <w:proofErr w:type="spellEnd"/>
-      <w:r>
-        <w:rPr>
-          <w:rFonts w:ascii="Times New Roman" w:eastAsia="Times New Roman" w:hAnsi="Times New Roman" w:cs="Times New Roman"/>
-          <w:sz w:val="24"/>
-          <w:szCs w:val="24"/>
-          <w:lang w:eastAsia="en-IN"/>
-        </w:rPr>
-        <w:t xml:space="preserve"> to handle adding, editing, and deleting classes.</w:t>
+        <w:t>Add the necessary Java code in the ViewModel to handle adding, editing, and deleting classes.</w:t>
       </w:r>
     </w:p>
     <w:p>
@@ -949,7 +875,6 @@
         </w:rPr>
         <w:t xml:space="preserve">Add a Floating Action Button (FAB) to the </w:t>
       </w:r>
-      <w:proofErr w:type="spellStart"/>
       <w:r>
         <w:rPr>
           <w:rFonts w:ascii="Courier New" w:eastAsia="Times New Roman" w:hAnsi="Courier New" w:cs="Courier New"/>
@@ -959,7 +884,6 @@
         </w:rPr>
         <w:t>MainActivity</w:t>
       </w:r>
-      <w:proofErr w:type="spellEnd"/>
       <w:r>
         <w:rPr>
           <w:rFonts w:ascii="Times New Roman" w:eastAsia="Times New Roman" w:hAnsi="Times New Roman" w:cs="Times New Roman"/>
@@ -993,7 +917,6 @@
         </w:rPr>
         <w:t xml:space="preserve">Create the </w:t>
       </w:r>
-      <w:proofErr w:type="spellStart"/>
       <w:r>
         <w:rPr>
           <w:rFonts w:ascii="Courier New" w:eastAsia="Times New Roman" w:hAnsi="Courier New" w:cs="Courier New"/>
@@ -1003,7 +926,6 @@
         </w:rPr>
         <w:t>TimetableWidgetProvider</w:t>
       </w:r>
-      <w:proofErr w:type="spellEnd"/>
       <w:r>
         <w:rPr>
           <w:rFonts w:ascii="Times New Roman" w:eastAsia="Times New Roman" w:hAnsi="Times New Roman" w:cs="Times New Roman"/>
@@ -1037,7 +959,6 @@
         </w:rPr>
         <w:t xml:space="preserve">Create the </w:t>
       </w:r>
-      <w:proofErr w:type="spellStart"/>
       <w:r>
         <w:rPr>
           <w:rFonts w:ascii="Courier New" w:eastAsia="Times New Roman" w:hAnsi="Courier New" w:cs="Courier New"/>
@@ -1047,7 +968,6 @@
         </w:rPr>
         <w:t>TimetableWidgetFactory</w:t>
       </w:r>
-      <w:proofErr w:type="spellEnd"/>
       <w:r>
         <w:rPr>
           <w:rFonts w:ascii="Times New Roman" w:eastAsia="Times New Roman" w:hAnsi="Times New Roman" w:cs="Times New Roman"/>
@@ -1057,7 +977,6 @@
         </w:rPr>
         <w:t xml:space="preserve"> to populate the widget's list view with data from the </w:t>
       </w:r>
-      <w:proofErr w:type="spellStart"/>
       <w:r>
         <w:rPr>
           <w:rFonts w:ascii="Courier New" w:eastAsia="Times New Roman" w:hAnsi="Courier New" w:cs="Courier New"/>
@@ -1067,7 +986,6 @@
         </w:rPr>
         <w:t>TimetableRepository</w:t>
       </w:r>
-      <w:proofErr w:type="spellEnd"/>
       <w:r>
         <w:rPr>
           <w:rFonts w:ascii="Times New Roman" w:eastAsia="Times New Roman" w:hAnsi="Times New Roman" w:cs="Times New Roman"/>
@@ -1352,7 +1270,6 @@
         </w:rPr>
         <w:t xml:space="preserve">Update the </w:t>
       </w:r>
-      <w:proofErr w:type="spellStart"/>
       <w:r>
         <w:rPr>
           <w:rFonts w:ascii="Courier New" w:eastAsia="Times New Roman" w:hAnsi="Courier New" w:cs="Courier New"/>
@@ -1362,7 +1279,6 @@
         </w:rPr>
         <w:t>TimetableEntry</w:t>
       </w:r>
-      <w:proofErr w:type="spellEnd"/>
       <w:r>
         <w:rPr>
           <w:rFonts w:ascii="Times New Roman" w:eastAsia="Times New Roman" w:hAnsi="Times New Roman" w:cs="Times New Roman"/>
@@ -1396,7 +1312,6 @@
         </w:rPr>
         <w:t xml:space="preserve">Modify the </w:t>
       </w:r>
-      <w:proofErr w:type="spellStart"/>
       <w:r>
         <w:rPr>
           <w:rFonts w:ascii="Courier New" w:eastAsia="Times New Roman" w:hAnsi="Courier New" w:cs="Courier New"/>
@@ -1413,19 +1328,8 @@
           <w:szCs w:val="24"/>
           <w:lang w:eastAsia="en-IN"/>
         </w:rPr>
-        <w:t>'s</w:t>
-      </w:r>
-      <w:proofErr w:type="spellEnd"/>
-      <w:r>
-        <w:rPr>
-          <w:rFonts w:ascii="Times New Roman" w:eastAsia="Times New Roman" w:hAnsi="Times New Roman" w:cs="Times New Roman"/>
-          <w:sz w:val="24"/>
-          <w:szCs w:val="24"/>
-          <w:lang w:eastAsia="en-IN"/>
-        </w:rPr>
-        <w:t xml:space="preserve"> </w:t>
-      </w:r>
-      <w:proofErr w:type="spellStart"/>
+        <w:t xml:space="preserve">'s </w:t>
+      </w:r>
       <w:r>
         <w:rPr>
           <w:rFonts w:ascii="Courier New" w:eastAsia="Times New Roman" w:hAnsi="Courier New" w:cs="Courier New"/>
@@ -1435,7 +1339,6 @@
         </w:rPr>
         <w:t>TabLayout</w:t>
       </w:r>
-      <w:proofErr w:type="spellEnd"/>
       <w:r>
         <w:rPr>
           <w:rFonts w:ascii="Times New Roman" w:eastAsia="Times New Roman" w:hAnsi="Times New Roman" w:cs="Times New Roman"/>
@@ -1493,7 +1396,6 @@
         </w:rPr>
         <w:t xml:space="preserve">Update the </w:t>
       </w:r>
-      <w:proofErr w:type="spellStart"/>
       <w:r>
         <w:rPr>
           <w:rFonts w:ascii="Courier New" w:eastAsia="Times New Roman" w:hAnsi="Courier New" w:cs="Courier New"/>
@@ -1503,7 +1405,6 @@
         </w:rPr>
         <w:t>TimetableRepository</w:t>
       </w:r>
-      <w:proofErr w:type="spellEnd"/>
       <w:r>
         <w:rPr>
           <w:rFonts w:ascii="Times New Roman" w:eastAsia="Times New Roman" w:hAnsi="Times New Roman" w:cs="Times New Roman"/>
@@ -1513,7 +1414,6 @@
         </w:rPr>
         <w:t xml:space="preserve"> and </w:t>
       </w:r>
-      <w:proofErr w:type="spellStart"/>
       <w:r>
         <w:rPr>
           <w:rFonts w:ascii="Courier New" w:eastAsia="Times New Roman" w:hAnsi="Courier New" w:cs="Courier New"/>
@@ -1523,7 +1423,6 @@
         </w:rPr>
         <w:t>TimetableViewModel</w:t>
       </w:r>
-      <w:proofErr w:type="spellEnd"/>
       <w:r>
         <w:rPr>
           <w:rFonts w:ascii="Times New Roman" w:eastAsia="Times New Roman" w:hAnsi="Times New Roman" w:cs="Times New Roman"/>
@@ -1966,25 +1865,21 @@
       <w:r>
         <w:t xml:space="preserve"> Add subtle animations to make the user interface feel more alive. For example, a fade-in or slide-in animation when a new fragment loads, or a slight scale effect on buttons when they are tapped. The </w:t>
       </w:r>
-      <w:proofErr w:type="spellStart"/>
       <w:r>
         <w:rPr>
           <w:rStyle w:val="HTMLCode"/>
         </w:rPr>
         <w:t>TimetableListFragment</w:t>
       </w:r>
-      <w:proofErr w:type="spellEnd"/>
       <w:r>
         <w:t xml:space="preserve"> layout has a </w:t>
       </w:r>
-      <w:proofErr w:type="spellStart"/>
       <w:r>
         <w:rPr>
           <w:rStyle w:val="HTMLCode"/>
         </w:rPr>
         <w:t>RecyclerView</w:t>
       </w:r>
-      <w:proofErr w:type="spellEnd"/>
       <w:r>
         <w:t xml:space="preserve"> that could benefit from animations for adding or removing items.</w:t>
       </w:r>
@@ -2002,88 +1897,105 @@
           <w:b/>
           <w:bCs/>
         </w:rPr>
-        <w:t xml:space="preserve">Refine the </w:t>
-      </w:r>
-      <w:proofErr w:type="spellStart"/>
+        <w:t>Refine the Color Palette:</w:t>
+      </w:r>
+      <w:r>
+        <w:t xml:space="preserve"> The current design uses standard Material Components colors. We can update your </w:t>
+      </w:r>
+      <w:r>
+        <w:rPr>
+          <w:rStyle w:val="HTMLCode"/>
+        </w:rPr>
+        <w:t>colors.xml</w:t>
+      </w:r>
+      <w:r>
+        <w:t xml:space="preserve"> and </w:t>
+      </w:r>
+      <w:r>
+        <w:rPr>
+          <w:rStyle w:val="HTMLCode"/>
+        </w:rPr>
+        <w:t>themes.xml</w:t>
+      </w:r>
+      <w:r>
+        <w:t xml:space="preserve"> to use a custom color palette that is both visually appealing and unique to your app's brand.</w:t>
+      </w:r>
+    </w:p>
+    <w:p>
+      <w:pPr>
+        <w:pStyle w:val="NormalWeb"/>
+        <w:numPr>
+          <w:ilvl w:val="0"/>
+          <w:numId w:val="5"/>
+        </w:numPr>
+      </w:pPr>
       <w:r>
         <w:rPr>
           <w:b/>
           <w:bCs/>
         </w:rPr>
-        <w:t>Color</w:t>
-      </w:r>
-      <w:proofErr w:type="spellEnd"/>
-      <w:r>
-        <w:rPr>
-          <w:b/>
-          <w:bCs/>
-        </w:rPr>
-        <w:t xml:space="preserve"> Palette:</w:t>
-      </w:r>
-      <w:r>
-        <w:t xml:space="preserve"> The current design uses standard Material Components </w:t>
-      </w:r>
-      <w:proofErr w:type="spellStart"/>
-      <w:r>
-        <w:t>colors</w:t>
-      </w:r>
-      <w:proofErr w:type="spellEnd"/>
-      <w:r>
-        <w:t xml:space="preserve">. We can update your </w:t>
+        <w:t>Improve List Item Design:</w:t>
+      </w:r>
+      <w:r>
+        <w:t xml:space="preserve"> The </w:t>
       </w:r>
       <w:r>
         <w:rPr>
           <w:rStyle w:val="HTMLCode"/>
         </w:rPr>
-        <w:t>colors.xml</w:t>
-      </w:r>
-      <w:r>
-        <w:t xml:space="preserve"> and </w:t>
-      </w:r>
-      <w:r>
-        <w:rPr>
-          <w:rStyle w:val="HTMLCode"/>
-        </w:rPr>
-        <w:t>themes.xml</w:t>
-      </w:r>
-      <w:r>
-        <w:t xml:space="preserve"> to use a custom </w:t>
-      </w:r>
-      <w:proofErr w:type="spellStart"/>
-      <w:r>
-        <w:t>color</w:t>
-      </w:r>
-      <w:proofErr w:type="spellEnd"/>
-      <w:r>
-        <w:t xml:space="preserve"> palette that is both visually appealing and unique to your app's brand.</w:t>
+        <w:t>timetable_entry_item.xml</w:t>
+      </w:r>
+      <w:r>
+        <w:t xml:space="preserve"> can be enhanced with more modern design elements. Adding rounded corners, shadows, and clear visual separation between items will make the timetable easier to read at a glance.</w:t>
       </w:r>
     </w:p>
     <w:p>
       <w:pPr>
         <w:pStyle w:val="NormalWeb"/>
+      </w:pPr>
+    </w:p>
+    <w:p>
+      <w:pPr>
+        <w:pStyle w:val="NormalWeb"/>
+      </w:pPr>
+      <w:r>
+        <w:t>New Requirements to be done next sprint 5:</w:t>
+      </w:r>
+    </w:p>
+    <w:p>
+      <w:pPr>
+        <w:pStyle w:val="NormalWeb"/>
         <w:numPr>
           <w:ilvl w:val="0"/>
-          <w:numId w:val="5"/>
-        </w:numPr>
-      </w:pPr>
-      <w:r>
-        <w:rPr>
-          <w:b/>
-          <w:bCs/>
-        </w:rPr>
-        <w:t>Improve List Item Design:</w:t>
-      </w:r>
-      <w:r>
-        <w:t xml:space="preserve"> The </w:t>
-      </w:r>
-      <w:r>
-        <w:rPr>
-          <w:rStyle w:val="HTMLCode"/>
-        </w:rPr>
-        <w:t>timetable_entry_item.xml</w:t>
-      </w:r>
-      <w:r>
-        <w:t xml:space="preserve"> can be enhanced with more modern design elements. Adding rounded corners, shadows, and clear visual separation between items will make the timetable easier to read at a glance.</w:t>
+          <w:numId w:val="6"/>
+        </w:numPr>
+      </w:pPr>
+      <w:r>
+        <w:t>I want the application to automatically switch to the next day order at the starting of the new day without the user opening the application</w:t>
+      </w:r>
+    </w:p>
+    <w:p>
+      <w:pPr>
+        <w:pStyle w:val="NormalWeb"/>
+        <w:numPr>
+          <w:ilvl w:val="0"/>
+          <w:numId w:val="6"/>
+        </w:numPr>
+      </w:pPr>
+      <w:r>
+        <w:t>I want the widget to show the current day order at the top along with the class number for different classes.</w:t>
+      </w:r>
+    </w:p>
+    <w:p>
+      <w:pPr>
+        <w:pStyle w:val="NormalWeb"/>
+        <w:numPr>
+          <w:ilvl w:val="0"/>
+          <w:numId w:val="6"/>
+        </w:numPr>
+      </w:pPr>
+      <w:r>
+        <w:t>I want to change the application icon.</w:t>
       </w:r>
     </w:p>
     <w:p>
@@ -2116,6 +2028,119 @@
 <file path=word/numbering.xml><?xml version="1.0" encoding="utf-8"?>
 <w:numbering xmlns:wpc="http://schemas.microsoft.com/office/word/2010/wordprocessingCanvas" xmlns:cx="http://schemas.microsoft.com/office/drawing/2014/chartex" xmlns:cx1="http://schemas.microsoft.com/office/drawing/2015/9/8/chartex" xmlns:cx2="http://schemas.microsoft.com/office/drawing/2015/10/21/chartex" xmlns:cx3="http://schemas.microsoft.com/office/drawing/2016/5/9/chartex" xmlns:cx4="http://schemas.microsoft.com/office/drawing/2016/5/10/chartex" xmlns:cx5="http://schemas.microsoft.com/office/drawing/2016/5/11/chartex" xmlns:cx6="http://schemas.microsoft.com/office/drawing/2016/5/12/chartex" xmlns:cx7="http://schemas.microsoft.com/office/drawing/2016/5/13/chartex" xmlns:cx8="http://schemas.microsoft.com/office/drawing/2016/5/14/chartex" xmlns:mc="http://schemas.openxmlformats.org/markup-compatibility/2006" xmlns:aink="http://schemas.microsoft.com/office/drawing/2016/ink" xmlns:am3d="http://schemas.microsoft.com/office/drawing/2017/model3d" xmlns:o="urn:schemas-microsoft-com:office:office" xmlns:r="http://schemas.openxmlformats.org/officeDocument/2006/relationships" xmlns:m="http://schemas.openxmlformats.org/officeDocument/2006/math" xmlns:v="urn:schemas-microsoft-com:vml" xmlns:wp14="http://schemas.microsoft.com/office/word/2010/wordprocessingDrawing" xmlns:wp="http://schemas.openxmlformats.org/drawingml/2006/wordprocessingDrawing" xmlns:w10="urn:schemas-microsoft-com:office:word" xmlns:w="http://schemas.openxmlformats.org/wordprocessingml/2006/main" xmlns:w14="http://schemas.microsoft.com/office/word/2010/wordml" xmlns:w15="http://schemas.microsoft.com/office/word/2012/wordml" xmlns:w16cex="http://schemas.microsoft.com/office/word/2018/wordml/cex" xmlns:w16cid="http://schemas.microsoft.com/office/word/2016/wordml/cid" xmlns:w16="http://schemas.microsoft.com/office/word/2018/wordml" xmlns:w16sdtdh="http://schemas.microsoft.com/office/word/2020/wordml/sdtdatahash" xmlns:w16se="http://schemas.microsoft.com/office/word/2015/wordml/symex" xmlns:wpg="http://schemas.microsoft.com/office/word/2010/wordprocessingGroup" xmlns:wpi="http://schemas.microsoft.com/office/word/2010/wordprocessingInk" xmlns:wne="http://schemas.microsoft.com/office/word/2006/wordml" xmlns:wps="http://schemas.microsoft.com/office/word/2010/wordprocessingShape" mc:Ignorable="w14 w15 w16se w16cid w16 w16cex w16sdtdh wp14">
   <w:abstractNum w:abstractNumId="0" w15:restartNumberingAfterBreak="0">
+    <w:nsid w:val="104B51DA"/>
+    <w:multiLevelType w:val="hybridMultilevel"/>
+    <w:tmpl w:val="BEE03F82"/>
+    <w:lvl w:ilvl="0" w:tplc="40090001">
+      <w:start w:val="1"/>
+      <w:numFmt w:val="bullet"/>
+      <w:lvlText w:val=""/>
+      <w:lvlJc w:val="left"/>
+      <w:pPr>
+        <w:ind w:left="720" w:hanging="360"/>
+      </w:pPr>
+      <w:rPr>
+        <w:rFonts w:ascii="Symbol" w:hAnsi="Symbol" w:hint="default"/>
+      </w:rPr>
+    </w:lvl>
+    <w:lvl w:ilvl="1" w:tplc="40090003" w:tentative="1">
+      <w:start w:val="1"/>
+      <w:numFmt w:val="bullet"/>
+      <w:lvlText w:val="o"/>
+      <w:lvlJc w:val="left"/>
+      <w:pPr>
+        <w:ind w:left="1440" w:hanging="360"/>
+      </w:pPr>
+      <w:rPr>
+        <w:rFonts w:ascii="Courier New" w:hAnsi="Courier New" w:cs="Courier New" w:hint="default"/>
+      </w:rPr>
+    </w:lvl>
+    <w:lvl w:ilvl="2" w:tplc="40090005" w:tentative="1">
+      <w:start w:val="1"/>
+      <w:numFmt w:val="bullet"/>
+      <w:lvlText w:val=""/>
+      <w:lvlJc w:val="left"/>
+      <w:pPr>
+        <w:ind w:left="2160" w:hanging="360"/>
+      </w:pPr>
+      <w:rPr>
+        <w:rFonts w:ascii="Wingdings" w:hAnsi="Wingdings" w:hint="default"/>
+      </w:rPr>
+    </w:lvl>
+    <w:lvl w:ilvl="3" w:tplc="40090001" w:tentative="1">
+      <w:start w:val="1"/>
+      <w:numFmt w:val="bullet"/>
+      <w:lvlText w:val=""/>
+      <w:lvlJc w:val="left"/>
+      <w:pPr>
+        <w:ind w:left="2880" w:hanging="360"/>
+      </w:pPr>
+      <w:rPr>
+        <w:rFonts w:ascii="Symbol" w:hAnsi="Symbol" w:hint="default"/>
+      </w:rPr>
+    </w:lvl>
+    <w:lvl w:ilvl="4" w:tplc="40090003" w:tentative="1">
+      <w:start w:val="1"/>
+      <w:numFmt w:val="bullet"/>
+      <w:lvlText w:val="o"/>
+      <w:lvlJc w:val="left"/>
+      <w:pPr>
+        <w:ind w:left="3600" w:hanging="360"/>
+      </w:pPr>
+      <w:rPr>
+        <w:rFonts w:ascii="Courier New" w:hAnsi="Courier New" w:cs="Courier New" w:hint="default"/>
+      </w:rPr>
+    </w:lvl>
+    <w:lvl w:ilvl="5" w:tplc="40090005" w:tentative="1">
+      <w:start w:val="1"/>
+      <w:numFmt w:val="bullet"/>
+      <w:lvlText w:val=""/>
+      <w:lvlJc w:val="left"/>
+      <w:pPr>
+        <w:ind w:left="4320" w:hanging="360"/>
+      </w:pPr>
+      <w:rPr>
+        <w:rFonts w:ascii="Wingdings" w:hAnsi="Wingdings" w:hint="default"/>
+      </w:rPr>
+    </w:lvl>
+    <w:lvl w:ilvl="6" w:tplc="40090001" w:tentative="1">
+      <w:start w:val="1"/>
+      <w:numFmt w:val="bullet"/>
+      <w:lvlText w:val=""/>
+      <w:lvlJc w:val="left"/>
+      <w:pPr>
+        <w:ind w:left="5040" w:hanging="360"/>
+      </w:pPr>
+      <w:rPr>
+        <w:rFonts w:ascii="Symbol" w:hAnsi="Symbol" w:hint="default"/>
+      </w:rPr>
+    </w:lvl>
+    <w:lvl w:ilvl="7" w:tplc="40090003" w:tentative="1">
+      <w:start w:val="1"/>
+      <w:numFmt w:val="bullet"/>
+      <w:lvlText w:val="o"/>
+      <w:lvlJc w:val="left"/>
+      <w:pPr>
+        <w:ind w:left="5760" w:hanging="360"/>
+      </w:pPr>
+      <w:rPr>
+        <w:rFonts w:ascii="Courier New" w:hAnsi="Courier New" w:cs="Courier New" w:hint="default"/>
+      </w:rPr>
+    </w:lvl>
+    <w:lvl w:ilvl="8" w:tplc="40090005" w:tentative="1">
+      <w:start w:val="1"/>
+      <w:numFmt w:val="bullet"/>
+      <w:lvlText w:val=""/>
+      <w:lvlJc w:val="left"/>
+      <w:pPr>
+        <w:ind w:left="6480" w:hanging="360"/>
+      </w:pPr>
+      <w:rPr>
+        <w:rFonts w:ascii="Wingdings" w:hAnsi="Wingdings" w:hint="default"/>
+      </w:rPr>
+    </w:lvl>
+  </w:abstractNum>
+  <w:abstractNum w:abstractNumId="1" w15:restartNumberingAfterBreak="0">
     <w:nsid w:val="2DC05EBD"/>
     <w:multiLevelType w:val="multilevel"/>
     <w:tmpl w:val="9F3E75EC"/>
@@ -2264,7 +2289,7 @@
       </w:rPr>
     </w:lvl>
   </w:abstractNum>
-  <w:abstractNum w:abstractNumId="1" w15:restartNumberingAfterBreak="0">
+  <w:abstractNum w:abstractNumId="2" w15:restartNumberingAfterBreak="0">
     <w:nsid w:val="41023A84"/>
     <w:multiLevelType w:val="multilevel"/>
     <w:tmpl w:val="2CF64FD6"/>
@@ -2413,7 +2438,7 @@
       </w:rPr>
     </w:lvl>
   </w:abstractNum>
-  <w:abstractNum w:abstractNumId="2" w15:restartNumberingAfterBreak="0">
+  <w:abstractNum w:abstractNumId="3" w15:restartNumberingAfterBreak="0">
     <w:nsid w:val="4CFB763D"/>
     <w:multiLevelType w:val="multilevel"/>
     <w:tmpl w:val="99C80AFC"/>
@@ -2562,7 +2587,7 @@
       </w:rPr>
     </w:lvl>
   </w:abstractNum>
-  <w:abstractNum w:abstractNumId="3" w15:restartNumberingAfterBreak="0">
+  <w:abstractNum w:abstractNumId="4" w15:restartNumberingAfterBreak="0">
     <w:nsid w:val="5CA85C36"/>
     <w:multiLevelType w:val="multilevel"/>
     <w:tmpl w:val="7CDEC2E0"/>
@@ -2711,7 +2736,7 @@
       </w:rPr>
     </w:lvl>
   </w:abstractNum>
-  <w:abstractNum w:abstractNumId="4" w15:restartNumberingAfterBreak="0">
+  <w:abstractNum w:abstractNumId="5" w15:restartNumberingAfterBreak="0">
     <w:nsid w:val="76266F0E"/>
     <w:multiLevelType w:val="multilevel"/>
     <w:tmpl w:val="9F3E75EC"/>
@@ -2861,19 +2886,22 @@
     </w:lvl>
   </w:abstractNum>
   <w:num w:numId="1">
+    <w:abstractNumId w:val="3"/>
+  </w:num>
+  <w:num w:numId="2">
+    <w:abstractNumId w:val="4"/>
+  </w:num>
+  <w:num w:numId="3">
     <w:abstractNumId w:val="2"/>
   </w:num>
-  <w:num w:numId="2">
-    <w:abstractNumId w:val="3"/>
-  </w:num>
-  <w:num w:numId="3">
+  <w:num w:numId="4">
     <w:abstractNumId w:val="1"/>
   </w:num>
-  <w:num w:numId="4">
+  <w:num w:numId="5">
+    <w:abstractNumId w:val="5"/>
+  </w:num>
+  <w:num w:numId="6">
     <w:abstractNumId w:val="0"/>
-  </w:num>
-  <w:num w:numId="5">
-    <w:abstractNumId w:val="4"/>
   </w:num>
 </w:numbering>
 </file>

</xml_diff>